<commit_message>
Foi atualizado o robo calculadora
</commit_message>
<xml_diff>
--- a/Músicas - Historia.docx
+++ b/Músicas - Historia.docx
@@ -4,6 +4,13 @@
   <w:body>
     <w:sdt>
       <w:sdtPr>
+        <w:rPr>
+          <w:rFonts w:asciiTheme="minorHAnsi" w:eastAsiaTheme="minorHAnsi" w:hAnsiTheme="minorHAnsi" w:cstheme="minorBidi"/>
+          <w:b w:val="0"/>
+          <w:sz w:val="22"/>
+          <w:szCs w:val="22"/>
+          <w:lang w:eastAsia="en-US"/>
+        </w:rPr>
         <w:id w:val="402730534"/>
         <w:docPartObj>
           <w:docPartGallery w:val="Table of Contents"/>
@@ -12,11 +19,7 @@
       </w:sdtPr>
       <w:sdtEndPr>
         <w:rPr>
-          <w:rFonts w:asciiTheme="minorHAnsi" w:eastAsiaTheme="minorHAnsi" w:hAnsiTheme="minorHAnsi" w:cstheme="minorBidi"/>
           <w:bCs/>
-          <w:sz w:val="22"/>
-          <w:szCs w:val="22"/>
-          <w:lang w:eastAsia="en-US"/>
         </w:rPr>
       </w:sdtEndPr>
       <w:sdtContent>
@@ -49,7 +52,7 @@
           <w:r>
             <w:fldChar w:fldCharType="separate"/>
           </w:r>
-          <w:hyperlink w:anchor="_Toc113198662" w:history="1">
+          <w:hyperlink w:anchor="_Toc113529627" w:history="1">
             <w:r>
               <w:rPr>
                 <w:rStyle w:val="Hiperligao"/>
@@ -76,7 +79,7 @@
                 <w:noProof/>
                 <w:webHidden/>
               </w:rPr>
-              <w:instrText xml:space="preserve"> PAGEREF _Toc113198662 \h </w:instrText>
+              <w:instrText xml:space="preserve"> PAGEREF _Toc113529627 \h </w:instrText>
             </w:r>
             <w:r>
               <w:rPr>
@@ -119,7 +122,7 @@
               <w:lang w:eastAsia="pt-PT"/>
             </w:rPr>
           </w:pPr>
-          <w:hyperlink w:anchor="_Toc113198663" w:history="1">
+          <w:hyperlink w:anchor="_Toc113529628" w:history="1">
             <w:r>
               <w:rPr>
                 <w:rStyle w:val="Hiperligao"/>
@@ -147,7 +150,7 @@
                 <w:noProof/>
                 <w:webHidden/>
               </w:rPr>
-              <w:instrText xml:space="preserve"> PAGEREF _Toc113198663 \h </w:instrText>
+              <w:instrText xml:space="preserve"> PAGEREF _Toc113529628 \h </w:instrText>
             </w:r>
             <w:r>
               <w:rPr>
@@ -190,7 +193,7 @@
               <w:lang w:eastAsia="pt-PT"/>
             </w:rPr>
           </w:pPr>
-          <w:hyperlink w:anchor="_Toc113198664" w:history="1">
+          <w:hyperlink w:anchor="_Toc113529629" w:history="1">
             <w:r>
               <w:rPr>
                 <w:rStyle w:val="Hiperligao"/>
@@ -218,7 +221,7 @@
                 <w:noProof/>
                 <w:webHidden/>
               </w:rPr>
-              <w:instrText xml:space="preserve"> PAGEREF _Toc113198664 \h </w:instrText>
+              <w:instrText xml:space="preserve"> PAGEREF _Toc113529629 \h </w:instrText>
             </w:r>
             <w:r>
               <w:rPr>
@@ -261,7 +264,7 @@
               <w:lang w:eastAsia="pt-PT"/>
             </w:rPr>
           </w:pPr>
-          <w:hyperlink w:anchor="_Toc113198665" w:history="1">
+          <w:hyperlink w:anchor="_Toc113529630" w:history="1">
             <w:r>
               <w:rPr>
                 <w:rStyle w:val="Hiperligao"/>
@@ -289,7 +292,7 @@
                 <w:noProof/>
                 <w:webHidden/>
               </w:rPr>
-              <w:instrText xml:space="preserve"> PAGEREF _Toc113198665 \h </w:instrText>
+              <w:instrText xml:space="preserve"> PAGEREF _Toc113529630 \h </w:instrText>
             </w:r>
             <w:r>
               <w:rPr>
@@ -332,7 +335,7 @@
               <w:lang w:eastAsia="pt-PT"/>
             </w:rPr>
           </w:pPr>
-          <w:hyperlink w:anchor="_Toc113198666" w:history="1">
+          <w:hyperlink w:anchor="_Toc113529631" w:history="1">
             <w:r>
               <w:rPr>
                 <w:rStyle w:val="Hiperligao"/>
@@ -360,7 +363,7 @@
                 <w:noProof/>
                 <w:webHidden/>
               </w:rPr>
-              <w:instrText xml:space="preserve"> PAGEREF _Toc113198666 \h </w:instrText>
+              <w:instrText xml:space="preserve"> PAGEREF _Toc113529631 \h </w:instrText>
             </w:r>
             <w:r>
               <w:rPr>
@@ -403,7 +406,7 @@
               <w:lang w:eastAsia="pt-PT"/>
             </w:rPr>
           </w:pPr>
-          <w:hyperlink w:anchor="_Toc113198667" w:history="1">
+          <w:hyperlink w:anchor="_Toc113529632" w:history="1">
             <w:r>
               <w:rPr>
                 <w:rStyle w:val="Hiperligao"/>
@@ -431,7 +434,7 @@
                 <w:noProof/>
                 <w:webHidden/>
               </w:rPr>
-              <w:instrText xml:space="preserve"> PAGEREF _Toc113198667 \h </w:instrText>
+              <w:instrText xml:space="preserve"> PAGEREF _Toc113529632 \h </w:instrText>
             </w:r>
             <w:r>
               <w:rPr>
@@ -474,7 +477,7 @@
               <w:lang w:eastAsia="pt-PT"/>
             </w:rPr>
           </w:pPr>
-          <w:hyperlink w:anchor="_Toc113198668" w:history="1">
+          <w:hyperlink w:anchor="_Toc113529633" w:history="1">
             <w:r>
               <w:rPr>
                 <w:rStyle w:val="Hiperligao"/>
@@ -502,7 +505,7 @@
                 <w:noProof/>
                 <w:webHidden/>
               </w:rPr>
-              <w:instrText xml:space="preserve"> PAGEREF _Toc113198668 \h </w:instrText>
+              <w:instrText xml:space="preserve"> PAGEREF _Toc113529633 \h </w:instrText>
             </w:r>
             <w:r>
               <w:rPr>
@@ -545,7 +548,7 @@
               <w:lang w:eastAsia="pt-PT"/>
             </w:rPr>
           </w:pPr>
-          <w:hyperlink w:anchor="_Toc113198669" w:history="1">
+          <w:hyperlink w:anchor="_Toc113529634" w:history="1">
             <w:r>
               <w:rPr>
                 <w:rStyle w:val="Hiperligao"/>
@@ -573,7 +576,7 @@
                 <w:noProof/>
                 <w:webHidden/>
               </w:rPr>
-              <w:instrText xml:space="preserve"> PAGEREF _Toc113198669 \h </w:instrText>
+              <w:instrText xml:space="preserve"> PAGEREF _Toc113529634 \h </w:instrText>
             </w:r>
             <w:r>
               <w:rPr>
@@ -616,7 +619,7 @@
               <w:lang w:eastAsia="pt-PT"/>
             </w:rPr>
           </w:pPr>
-          <w:hyperlink w:anchor="_Toc113198670" w:history="1">
+          <w:hyperlink w:anchor="_Toc113529635" w:history="1">
             <w:r>
               <w:rPr>
                 <w:rStyle w:val="Hiperligao"/>
@@ -644,7 +647,7 @@
                 <w:noProof/>
                 <w:webHidden/>
               </w:rPr>
-              <w:instrText xml:space="preserve"> PAGEREF _Toc113198670 \h </w:instrText>
+              <w:instrText xml:space="preserve"> PAGEREF _Toc113529635 \h </w:instrText>
             </w:r>
             <w:r>
               <w:rPr>
@@ -687,7 +690,7 @@
               <w:lang w:eastAsia="pt-PT"/>
             </w:rPr>
           </w:pPr>
-          <w:hyperlink w:anchor="_Toc113198671" w:history="1">
+          <w:hyperlink w:anchor="_Toc113529636" w:history="1">
             <w:r>
               <w:rPr>
                 <w:rStyle w:val="Hiperligao"/>
@@ -715,7 +718,7 @@
                 <w:noProof/>
                 <w:webHidden/>
               </w:rPr>
-              <w:instrText xml:space="preserve"> PAGEREF _Toc113198671 \h </w:instrText>
+              <w:instrText xml:space="preserve"> PAGEREF _Toc113529636 \h </w:instrText>
             </w:r>
             <w:r>
               <w:rPr>
@@ -758,7 +761,7 @@
               <w:lang w:eastAsia="pt-PT"/>
             </w:rPr>
           </w:pPr>
-          <w:hyperlink w:anchor="_Toc113198672" w:history="1">
+          <w:hyperlink w:anchor="_Toc113529637" w:history="1">
             <w:r>
               <w:rPr>
                 <w:rStyle w:val="Hiperligao"/>
@@ -786,7 +789,7 @@
                 <w:noProof/>
                 <w:webHidden/>
               </w:rPr>
-              <w:instrText xml:space="preserve"> PAGEREF _Toc113198672 \h </w:instrText>
+              <w:instrText xml:space="preserve"> PAGEREF _Toc113529637 \h </w:instrText>
             </w:r>
             <w:r>
               <w:rPr>
@@ -829,7 +832,7 @@
               <w:lang w:eastAsia="pt-PT"/>
             </w:rPr>
           </w:pPr>
-          <w:hyperlink w:anchor="_Toc113198673" w:history="1">
+          <w:hyperlink w:anchor="_Toc113529638" w:history="1">
             <w:r>
               <w:rPr>
                 <w:rStyle w:val="Hiperligao"/>
@@ -857,7 +860,7 @@
                 <w:noProof/>
                 <w:webHidden/>
               </w:rPr>
-              <w:instrText xml:space="preserve"> PAGEREF _Toc113198673 \h </w:instrText>
+              <w:instrText xml:space="preserve"> PAGEREF _Toc113529638 \h </w:instrText>
             </w:r>
             <w:r>
               <w:rPr>
@@ -900,7 +903,7 @@
               <w:lang w:eastAsia="pt-PT"/>
             </w:rPr>
           </w:pPr>
-          <w:hyperlink w:anchor="_Toc113198674" w:history="1">
+          <w:hyperlink w:anchor="_Toc113529639" w:history="1">
             <w:r>
               <w:rPr>
                 <w:rStyle w:val="Hiperligao"/>
@@ -928,7 +931,77 @@
                 <w:noProof/>
                 <w:webHidden/>
               </w:rPr>
-              <w:instrText xml:space="preserve"> PAGEREF _Toc113198674 \h </w:instrText>
+              <w:instrText xml:space="preserve"> PAGEREF _Toc113529639 \h </w:instrText>
+            </w:r>
+            <w:r>
+              <w:rPr>
+                <w:noProof/>
+                <w:webHidden/>
+              </w:rPr>
+            </w:r>
+            <w:r>
+              <w:rPr>
+                <w:noProof/>
+                <w:webHidden/>
+              </w:rPr>
+              <w:fldChar w:fldCharType="separate"/>
+            </w:r>
+            <w:r>
+              <w:rPr>
+                <w:noProof/>
+                <w:webHidden/>
+              </w:rPr>
+              <w:t>5</w:t>
+            </w:r>
+            <w:r>
+              <w:rPr>
+                <w:noProof/>
+                <w:webHidden/>
+              </w:rPr>
+              <w:fldChar w:fldCharType="end"/>
+            </w:r>
+          </w:hyperlink>
+        </w:p>
+        <w:p>
+          <w:pPr>
+            <w:pStyle w:val="ndice1"/>
+            <w:tabs>
+              <w:tab w:val="right" w:leader="dot" w:pos="8494"/>
+            </w:tabs>
+            <w:rPr>
+              <w:rFonts w:eastAsiaTheme="minorEastAsia"/>
+              <w:noProof/>
+              <w:lang w:eastAsia="pt-PT"/>
+            </w:rPr>
+          </w:pPr>
+          <w:hyperlink w:anchor="_Toc113529640" w:history="1">
+            <w:r>
+              <w:rPr>
+                <w:rStyle w:val="Hiperligao"/>
+                <w:noProof/>
+              </w:rPr>
+              <w:t>Nasce na Estrela o Mondego</w:t>
+            </w:r>
+            <w:r>
+              <w:rPr>
+                <w:noProof/>
+                <w:webHidden/>
+              </w:rPr>
+              <w:tab/>
+            </w:r>
+            <w:r>
+              <w:rPr>
+                <w:noProof/>
+                <w:webHidden/>
+              </w:rPr>
+              <w:fldChar w:fldCharType="begin"/>
+            </w:r>
+            <w:r>
+              <w:rPr>
+                <w:noProof/>
+                <w:webHidden/>
+              </w:rPr>
+              <w:instrText xml:space="preserve"> PAGEREF _Toc113529640 \h </w:instrText>
             </w:r>
             <w:r>
               <w:rPr>
@@ -1067,7 +1140,7 @@
       <w:pPr>
         <w:pStyle w:val="Ttulo1"/>
       </w:pPr>
-      <w:bookmarkStart w:id="0" w:name="_Toc113198662"/>
+      <w:bookmarkStart w:id="0" w:name="_Toc113529627"/>
       <w:r>
         <w:t>Marcha Ribatejana</w:t>
       </w:r>
@@ -1212,7 +1285,7 @@
           <w:shd w:val="clear" w:color="auto" w:fill="F9F9F9"/>
         </w:rPr>
       </w:pPr>
-      <w:bookmarkStart w:id="1" w:name="_Toc113198663"/>
+      <w:bookmarkStart w:id="1" w:name="_Toc113529628"/>
       <w:r>
         <w:rPr>
           <w:shd w:val="clear" w:color="auto" w:fill="F9F9F9"/>
@@ -1322,7 +1395,7 @@
           <w:shd w:val="clear" w:color="auto" w:fill="F9F9F9"/>
         </w:rPr>
       </w:pPr>
-      <w:bookmarkStart w:id="2" w:name="_Toc113198664"/>
+      <w:bookmarkStart w:id="2" w:name="_Toc113529629"/>
       <w:r>
         <w:rPr>
           <w:shd w:val="clear" w:color="auto" w:fill="F9F9F9"/>
@@ -1412,7 +1485,7 @@
           <w:shd w:val="clear" w:color="auto" w:fill="F9F9F9"/>
         </w:rPr>
       </w:pPr>
-      <w:bookmarkStart w:id="3" w:name="_Toc113198665"/>
+      <w:bookmarkStart w:id="3" w:name="_Toc113529630"/>
       <w:r>
         <w:rPr>
           <w:shd w:val="clear" w:color="auto" w:fill="F9F9F9"/>
@@ -1901,7 +1974,7 @@
           <w:shd w:val="clear" w:color="auto" w:fill="F9F9F9"/>
         </w:rPr>
       </w:pPr>
-      <w:bookmarkStart w:id="4" w:name="_Toc113198666"/>
+      <w:bookmarkStart w:id="4" w:name="_Toc113529631"/>
       <w:r>
         <w:rPr>
           <w:shd w:val="clear" w:color="auto" w:fill="F9F9F9"/>
@@ -2121,7 +2194,7 @@
           <w:shd w:val="clear" w:color="auto" w:fill="F9F9F9"/>
         </w:rPr>
       </w:pPr>
-      <w:bookmarkStart w:id="5" w:name="_Toc113198667"/>
+      <w:bookmarkStart w:id="5" w:name="_Toc113529632"/>
       <w:r>
         <w:rPr>
           <w:shd w:val="clear" w:color="auto" w:fill="F9F9F9"/>
@@ -2325,7 +2398,7 @@
           <w:shd w:val="clear" w:color="auto" w:fill="F9F9F9"/>
         </w:rPr>
       </w:pPr>
-      <w:bookmarkStart w:id="6" w:name="_Toc113198668"/>
+      <w:bookmarkStart w:id="6" w:name="_Toc113529633"/>
       <w:r>
         <w:rPr>
           <w:shd w:val="clear" w:color="auto" w:fill="F9F9F9"/>
@@ -2459,7 +2532,7 @@
           <w:shd w:val="clear" w:color="auto" w:fill="F9F9F9"/>
         </w:rPr>
       </w:pPr>
-      <w:bookmarkStart w:id="7" w:name="_Toc113198669"/>
+      <w:bookmarkStart w:id="7" w:name="_Toc113529634"/>
       <w:r>
         <w:rPr>
           <w:shd w:val="clear" w:color="auto" w:fill="F9F9F9"/>
@@ -2742,7 +2815,7 @@
           <w:shd w:val="clear" w:color="auto" w:fill="F9F9F9"/>
         </w:rPr>
       </w:pPr>
-      <w:bookmarkStart w:id="8" w:name="_Toc113198670"/>
+      <w:bookmarkStart w:id="8" w:name="_Toc113529635"/>
       <w:r>
         <w:rPr>
           <w:shd w:val="clear" w:color="auto" w:fill="F9F9F9"/>
@@ -2858,7 +2931,7 @@
           <w:shd w:val="clear" w:color="auto" w:fill="F9F9F9"/>
         </w:rPr>
       </w:pPr>
-      <w:bookmarkStart w:id="9" w:name="_Toc113198671"/>
+      <w:bookmarkStart w:id="9" w:name="_Toc113529636"/>
       <w:r>
         <w:rPr>
           <w:shd w:val="clear" w:color="auto" w:fill="F9F9F9"/>
@@ -3028,7 +3101,7 @@
           <w:shd w:val="clear" w:color="auto" w:fill="F9F9F9"/>
         </w:rPr>
       </w:pPr>
-      <w:bookmarkStart w:id="10" w:name="_Toc113198672"/>
+      <w:bookmarkStart w:id="10" w:name="_Toc113529637"/>
       <w:r>
         <w:rPr>
           <w:shd w:val="clear" w:color="auto" w:fill="F9F9F9"/>
@@ -3132,7 +3205,7 @@
           <w:shd w:val="clear" w:color="auto" w:fill="F9F9F9"/>
         </w:rPr>
       </w:pPr>
-      <w:bookmarkStart w:id="11" w:name="_Toc113198673"/>
+      <w:bookmarkStart w:id="11" w:name="_Toc113529638"/>
       <w:r>
         <w:rPr>
           <w:shd w:val="clear" w:color="auto" w:fill="F9F9F9"/>
@@ -3649,7 +3722,7 @@
           <w:shd w:val="clear" w:color="auto" w:fill="F9F9F9"/>
         </w:rPr>
       </w:pPr>
-      <w:bookmarkStart w:id="12" w:name="_Toc113198674"/>
+      <w:bookmarkStart w:id="12" w:name="_Toc113529639"/>
       <w:r>
         <w:rPr>
           <w:shd w:val="clear" w:color="auto" w:fill="F9F9F9"/>
@@ -3930,9 +4003,11 @@
       <w:pPr>
         <w:pStyle w:val="Ttulo1"/>
       </w:pPr>
+      <w:bookmarkStart w:id="13" w:name="_Toc113529640"/>
       <w:r>
         <w:t>Nasce na Estrela o Mondego</w:t>
       </w:r>
+      <w:bookmarkEnd w:id="13"/>
     </w:p>
     <w:p>
       <w:pPr>
@@ -4020,15 +4095,7 @@
           <w:sz w:val="24"/>
           <w:szCs w:val="24"/>
         </w:rPr>
-        <w:t>É</w:t>
-      </w:r>
-      <w:r>
-        <w:rPr>
-          <w:rFonts w:ascii="Arial" w:hAnsi="Arial" w:cs="Arial"/>
-          <w:sz w:val="24"/>
-          <w:szCs w:val="24"/>
-        </w:rPr>
-        <w:t xml:space="preserve"> o quinto maior rio português e o primeiro de todos os que têm o seu curso inteiramente em Portugal. </w:t>
+        <w:t xml:space="preserve">É o quinto maior rio português e o primeiro de todos os que têm o seu curso inteiramente em Portugal. </w:t>
       </w:r>
     </w:p>
     <w:p>

</xml_diff>